<commit_message>
feat(user input read write): update doc and ignore file
</commit_message>
<xml_diff>
--- a/Critical Thinking.docx
+++ b/Critical Thinking.docx
@@ -2840,13 +2840,6 @@
           <w:color w:val="7A7E85"/>
         </w:rPr>
         <w:br/>
-        <w:t xml:space="preserve">         * https://stackoverflow.com/a/2602060</w:t>
-      </w:r>
-      <w:r>
-        <w:rPr>
-          <w:color w:val="7A7E85"/>
-        </w:rPr>
-        <w:br/>
         <w:t xml:space="preserve">         *</w:t>
       </w:r>
       <w:r>
@@ -2901,8 +2894,13 @@
         <w:rPr>
           <w:color w:val="7A7E85"/>
         </w:rPr>
+        <w:br/>
+      </w:r>
+      <w:r>
+        <w:rPr>
+          <w:color w:val="7A7E85"/>
+        </w:rPr>
         <w:lastRenderedPageBreak/>
-        <w:br/>
         <w:t xml:space="preserve">        </w:t>
       </w:r>
       <w:r>
@@ -3815,19 +3813,19 @@
           <w:color w:val="7A7E85"/>
         </w:rPr>
         <w:br/>
+        <w:t xml:space="preserve"> * reads and formats user input</w:t>
+      </w:r>
+      <w:r>
+        <w:rPr>
+          <w:color w:val="7A7E85"/>
+        </w:rPr>
+        <w:br/>
       </w:r>
       <w:r>
         <w:rPr>
           <w:color w:val="7A7E85"/>
         </w:rPr>
         <w:lastRenderedPageBreak/>
-        <w:t xml:space="preserve"> * reads and formats user input</w:t>
-      </w:r>
-      <w:r>
-        <w:rPr>
-          <w:color w:val="7A7E85"/>
-        </w:rPr>
-        <w:br/>
         <w:t xml:space="preserve"> * Created by Victor Enogwe on 20/05/2024.</w:t>
       </w:r>
       <w:r>
@@ -4550,8 +4548,13 @@
         <w:rPr>
           <w:color w:val="BCBEC4"/>
         </w:rPr>
+        <w:br/>
+      </w:r>
+      <w:r>
+        <w:rPr>
+          <w:color w:val="BCBEC4"/>
+        </w:rPr>
         <w:lastRenderedPageBreak/>
-        <w:br/>
         <w:t xml:space="preserve">        </w:t>
       </w:r>
       <w:r>
@@ -5363,26 +5366,31 @@
         <w:rPr>
           <w:color w:val="CF8E6D"/>
         </w:rPr>
+        <w:t xml:space="preserve">void </w:t>
+      </w:r>
+      <w:r>
+        <w:rPr>
+          <w:color w:val="56A8F5"/>
+        </w:rPr>
+        <w:t>save_reversed_file_content</w:t>
+      </w:r>
+      <w:r>
+        <w:rPr>
+          <w:color w:val="BCBEC4"/>
+        </w:rPr>
+        <w:t>() {</w:t>
+      </w:r>
+      <w:r>
+        <w:rPr>
+          <w:color w:val="BCBEC4"/>
+        </w:rPr>
+        <w:br/>
+      </w:r>
+      <w:r>
+        <w:rPr>
+          <w:color w:val="BCBEC4"/>
+        </w:rPr>
         <w:lastRenderedPageBreak/>
-        <w:t xml:space="preserve">void </w:t>
-      </w:r>
-      <w:r>
-        <w:rPr>
-          <w:color w:val="56A8F5"/>
-        </w:rPr>
-        <w:t>save_reversed_file_content</w:t>
-      </w:r>
-      <w:r>
-        <w:rPr>
-          <w:color w:val="BCBEC4"/>
-        </w:rPr>
-        <w:t>() {</w:t>
-      </w:r>
-      <w:r>
-        <w:rPr>
-          <w:color w:val="BCBEC4"/>
-        </w:rPr>
-        <w:br/>
         <w:t xml:space="preserve">    cout </w:t>
       </w:r>
       <w:r>
@@ -5736,9 +5744,7 @@
         <w:rPr>
           <w:b/>
           <w:bCs/>
-          <w:noProof/>
-          <w:lang w:val="en-US"/>
-          <w14:ligatures w14:val="standardContextual"/>
+          <w:lang w:val="en-US"/>
         </w:rPr>
       </w:pPr>
       <w:r>
@@ -5758,6 +5764,7 @@
         </w:rPr>
         <w:t xml:space="preserve"> - </w:t>
       </w:r>
+      <w:bookmarkStart w:id="4" w:name="_Hlk164449494"/>
       <w:bookmarkEnd w:id="3"/>
       <w:r>
         <w:rPr>
@@ -5781,7 +5788,7 @@
           <w:bCs/>
           <w:lang w:val="en-US"/>
         </w:rPr>
-        <w:instrText>https://github.com/victor-csu/CSC450-Module-</w:instrText>
+        <w:instrText>https://github.com/victor-csu/CSC450-Module-Five-Critical-Thinking</w:instrText>
       </w:r>
       <w:r>
         <w:rPr>
@@ -5789,30 +5796,7 @@
           <w:bCs/>
           <w:lang w:val="en-US"/>
         </w:rPr>
-        <w:instrText>Three</w:instrText>
-      </w:r>
-      <w:r>
-        <w:rPr>
-          <w:b/>
-          <w:bCs/>
-          <w:lang w:val="en-US"/>
-        </w:rPr>
-        <w:instrText>-Critical-Thinking/tree/main</w:instrText>
-      </w:r>
-      <w:r>
-        <w:rPr>
-          <w:b/>
-          <w:bCs/>
-          <w:lang w:val="en-US"/>
-        </w:rPr>
         <w:instrText>"</w:instrText>
-      </w:r>
-      <w:r>
-        <w:rPr>
-          <w:b/>
-          <w:bCs/>
-          <w:lang w:val="en-US"/>
-        </w:rPr>
       </w:r>
       <w:r>
         <w:rPr>
@@ -5829,28 +5813,16 @@
           <w:bCs/>
           <w:lang w:val="en-US"/>
         </w:rPr>
-        <w:t>https://github.com/victor-csu/</w:t>
-      </w:r>
-      <w:bookmarkStart w:id="4" w:name="_Hlk164944953"/>
-      <w:r>
-        <w:rPr>
-          <w:rStyle w:val="Hyperlink"/>
+        <w:t>https://github.com/victor-csu/CSC450-Module-Five-Critical-Thinking</w:t>
+      </w:r>
+      <w:r>
+        <w:rPr>
           <w:b/>
           <w:bCs/>
           <w:lang w:val="en-US"/>
         </w:rPr>
-        <w:t>CSC450-Module-Three-Critical-Thinking/tree/main</w:t>
-      </w:r>
-      <w:bookmarkEnd w:id="4"/>
-      <w:r>
-        <w:rPr>
-          <w:b/>
-          <w:bCs/>
-          <w:lang w:val="en-US"/>
-        </w:rPr>
         <w:fldChar w:fldCharType="end"/>
       </w:r>
-      <w:bookmarkStart w:id="5" w:name="_Hlk164449494"/>
     </w:p>
     <w:p>
       <w:pPr>
@@ -5869,10 +5841,10 @@
           <w14:ligatures w14:val="standardContextual"/>
         </w:rPr>
         <w:drawing>
-          <wp:inline distT="0" distB="0" distL="0" distR="0" wp14:anchorId="576EE5EE" wp14:editId="4389CA4C">
-            <wp:extent cx="5943600" cy="2547620"/>
-            <wp:effectExtent l="0" t="0" r="0" b="5080"/>
-            <wp:docPr id="1154582431" name="Picture 1"/>
+          <wp:inline distT="0" distB="0" distL="0" distR="0" wp14:anchorId="74D012DA" wp14:editId="13E2A3C8">
+            <wp:extent cx="5943600" cy="3121025"/>
+            <wp:effectExtent l="0" t="0" r="0" b="3175"/>
+            <wp:docPr id="186208171" name="Picture 1"/>
             <wp:cNvGraphicFramePr>
               <a:graphicFrameLocks xmlns:a="http://schemas.openxmlformats.org/drawingml/2006/main" noChangeAspect="1"/>
             </wp:cNvGraphicFramePr>
@@ -5880,7 +5852,7 @@
               <a:graphicData uri="http://schemas.openxmlformats.org/drawingml/2006/picture">
                 <pic:pic xmlns:pic="http://schemas.openxmlformats.org/drawingml/2006/picture">
                   <pic:nvPicPr>
-                    <pic:cNvPr id="1154582431" name="Picture 1154582431"/>
+                    <pic:cNvPr id="186208171" name="Picture 186208171"/>
                     <pic:cNvPicPr/>
                   </pic:nvPicPr>
                   <pic:blipFill>
@@ -5898,7 +5870,7 @@
                   <pic:spPr>
                     <a:xfrm>
                       <a:off x="0" y="0"/>
-                      <a:ext cx="5943600" cy="2547620"/>
+                      <a:ext cx="5943600" cy="3121025"/>
                     </a:xfrm>
                     <a:prstGeom prst="rect">
                       <a:avLst/>
@@ -5981,7 +5953,7 @@
           <w:bCs/>
           <w:lang w:val="en-US"/>
         </w:rPr>
-        <w:t>3</w:t>
+        <w:t>5</w:t>
       </w:r>
       <w:r>
         <w:rPr>
@@ -5997,7 +5969,7 @@
           <w:bCs/>
           <w:lang w:val="en-US"/>
         </w:rPr>
-        <w:t>3</w:t>
+        <w:t>5</w:t>
       </w:r>
       <w:r>
         <w:rPr>
@@ -6005,7 +5977,7 @@
           <w:bCs/>
           <w:lang w:val="en-US"/>
         </w:rPr>
-        <w:t>-0-ex</w:t>
+        <w:t>-ex</w:t>
       </w:r>
       <w:r>
         <w:rPr>
@@ -6031,7 +6003,7 @@
         </w:rPr>
         <w:t>:</w:t>
       </w:r>
-      <w:bookmarkEnd w:id="5"/>
+      <w:bookmarkEnd w:id="4"/>
     </w:p>
     <w:p>
       <w:pPr>
@@ -6047,10 +6019,10 @@
         </w:rPr>
         <w:lastRenderedPageBreak/>
         <w:drawing>
-          <wp:inline distT="0" distB="0" distL="0" distR="0" wp14:anchorId="6BEB685D" wp14:editId="3B75A181">
-            <wp:extent cx="5943600" cy="2530475"/>
+          <wp:inline distT="0" distB="0" distL="0" distR="0" wp14:anchorId="33C41229" wp14:editId="56D3BC10">
+            <wp:extent cx="5943600" cy="2019935"/>
             <wp:effectExtent l="0" t="0" r="0" b="0"/>
-            <wp:docPr id="512251720" name="Picture 1"/>
+            <wp:docPr id="1860823122" name="Picture 2"/>
             <wp:cNvGraphicFramePr>
               <a:graphicFrameLocks xmlns:a="http://schemas.openxmlformats.org/drawingml/2006/main" noChangeAspect="1"/>
             </wp:cNvGraphicFramePr>
@@ -6058,7 +6030,7 @@
               <a:graphicData uri="http://schemas.openxmlformats.org/drawingml/2006/picture">
                 <pic:pic xmlns:pic="http://schemas.openxmlformats.org/drawingml/2006/picture">
                   <pic:nvPicPr>
-                    <pic:cNvPr id="512251720" name="Picture 512251720"/>
+                    <pic:cNvPr id="1860823122" name="Picture 1860823122"/>
                     <pic:cNvPicPr/>
                   </pic:nvPicPr>
                   <pic:blipFill>
@@ -6076,7 +6048,7 @@
                   <pic:spPr>
                     <a:xfrm>
                       <a:off x="0" y="0"/>
-                      <a:ext cx="5943600" cy="2530475"/>
+                      <a:ext cx="5943600" cy="2019935"/>
                     </a:xfrm>
                     <a:prstGeom prst="rect">
                       <a:avLst/>
@@ -6113,10 +6085,110 @@
           <w:color w:val="000000"/>
         </w:rPr>
       </w:pPr>
-      <w:r>
+    </w:p>
+    <w:p>
+      <w:pPr>
+        <w:shd w:val="clear" w:color="auto" w:fill="FFFFFF"/>
+        <w:jc w:val="center"/>
         <w:rPr>
           <w:color w:val="000000"/>
         </w:rPr>
+      </w:pPr>
+    </w:p>
+    <w:p>
+      <w:pPr>
+        <w:shd w:val="clear" w:color="auto" w:fill="FFFFFF"/>
+        <w:jc w:val="center"/>
+        <w:rPr>
+          <w:color w:val="000000"/>
+        </w:rPr>
+      </w:pPr>
+    </w:p>
+    <w:p>
+      <w:pPr>
+        <w:shd w:val="clear" w:color="auto" w:fill="FFFFFF"/>
+        <w:jc w:val="center"/>
+        <w:rPr>
+          <w:color w:val="000000"/>
+        </w:rPr>
+      </w:pPr>
+    </w:p>
+    <w:p>
+      <w:pPr>
+        <w:shd w:val="clear" w:color="auto" w:fill="FFFFFF"/>
+        <w:jc w:val="center"/>
+        <w:rPr>
+          <w:color w:val="000000"/>
+        </w:rPr>
+      </w:pPr>
+    </w:p>
+    <w:p>
+      <w:pPr>
+        <w:shd w:val="clear" w:color="auto" w:fill="FFFFFF"/>
+        <w:jc w:val="center"/>
+        <w:rPr>
+          <w:color w:val="000000"/>
+        </w:rPr>
+      </w:pPr>
+    </w:p>
+    <w:p>
+      <w:pPr>
+        <w:shd w:val="clear" w:color="auto" w:fill="FFFFFF"/>
+        <w:jc w:val="center"/>
+        <w:rPr>
+          <w:color w:val="000000"/>
+        </w:rPr>
+      </w:pPr>
+    </w:p>
+    <w:p>
+      <w:pPr>
+        <w:shd w:val="clear" w:color="auto" w:fill="FFFFFF"/>
+        <w:jc w:val="center"/>
+        <w:rPr>
+          <w:color w:val="000000"/>
+        </w:rPr>
+      </w:pPr>
+    </w:p>
+    <w:p>
+      <w:pPr>
+        <w:shd w:val="clear" w:color="auto" w:fill="FFFFFF"/>
+        <w:jc w:val="center"/>
+        <w:rPr>
+          <w:color w:val="000000"/>
+        </w:rPr>
+      </w:pPr>
+    </w:p>
+    <w:p>
+      <w:pPr>
+        <w:shd w:val="clear" w:color="auto" w:fill="FFFFFF"/>
+        <w:jc w:val="center"/>
+        <w:rPr>
+          <w:color w:val="000000"/>
+        </w:rPr>
+      </w:pPr>
+    </w:p>
+    <w:p>
+      <w:pPr>
+        <w:shd w:val="clear" w:color="auto" w:fill="FFFFFF"/>
+        <w:jc w:val="center"/>
+        <w:rPr>
+          <w:color w:val="000000"/>
+        </w:rPr>
+      </w:pPr>
+    </w:p>
+    <w:p>
+      <w:pPr>
+        <w:shd w:val="clear" w:color="auto" w:fill="FFFFFF"/>
+        <w:jc w:val="center"/>
+        <w:rPr>
+          <w:color w:val="000000"/>
+        </w:rPr>
+      </w:pPr>
+      <w:r>
+        <w:rPr>
+          <w:color w:val="000000"/>
+        </w:rPr>
+        <w:lastRenderedPageBreak/>
         <w:t>References</w:t>
       </w:r>
       <w:r>
@@ -6125,6 +6197,36 @@
         </w:rPr>
         <w:t xml:space="preserve"> </w:t>
       </w:r>
+    </w:p>
+    <w:p>
+      <w:pPr>
+        <w:shd w:val="clear" w:color="auto" w:fill="FFFFFF"/>
+        <w:rPr>
+          <w:color w:val="000000"/>
+        </w:rPr>
+      </w:pPr>
+      <w:r>
+        <w:rPr>
+          <w:i/>
+          <w:iCs/>
+          <w:color w:val="000000"/>
+        </w:rPr>
+        <w:t>Tellg() function give wrong size of file?</w:t>
+      </w:r>
+      <w:r>
+        <w:rPr>
+          <w:color w:val="000000"/>
+        </w:rPr>
+        <w:t> (n.d.). Stack Overflow. </w:t>
+      </w:r>
+      <w:hyperlink r:id="rId10" w:anchor="22986486" w:history="1">
+        <w:r>
+          <w:rPr>
+            <w:rStyle w:val="Hyperlink"/>
+          </w:rPr>
+          <w:t>https://stackoverflow.com/questions/22984956/tellg-function-give-wrong-size-of-file/22986486#22986486</w:t>
+        </w:r>
+      </w:hyperlink>
     </w:p>
     <w:bookmarkEnd w:id="0"/>
     <w:p>
@@ -6135,7 +6237,7 @@
       </w:pPr>
     </w:p>
     <w:sectPr>
-      <w:headerReference w:type="default" r:id="rId10"/>
+      <w:headerReference w:type="default" r:id="rId11"/>
       <w:pgSz w:w="12240" w:h="15840"/>
       <w:pgMar w:top="1440" w:right="1440" w:bottom="1440" w:left="1440" w:header="720" w:footer="720" w:gutter="0"/>
       <w:cols w:space="720"/>

</xml_diff>